<commit_message>
Add CAM memory and prereport
</commit_message>
<xml_diff>
--- a/07-Memory/Report/CA-Lab7-PreReport-9931078-9931045.docx
+++ b/07-Memory/Report/CA-Lab7-PreReport-9931078-9931045.docx
@@ -343,6 +343,21 @@
         </w:rPr>
         <w:t>آشنایی با انواع حافظه‌ها و نحوه طراحی و پیاده‌سازی برخی از آن‌ها</w:t>
       </w:r>
+    </w:p>
+    <w:p>
+      <w:pPr>
+        <w:pStyle w:val="ListParagraph"/>
+        <w:bidi/>
+        <w:jc w:val="both"/>
+        <w:rPr>
+          <w:rFonts w:ascii="Cambria" w:hAnsi="Cambria" w:cs="B Nazanin"/>
+          <w:b/>
+          <w:bCs/>
+          <w:sz w:val="28"/>
+          <w:szCs w:val="28"/>
+          <w:lang w:bidi="fa-IR"/>
+        </w:rPr>
+      </w:pPr>
     </w:p>
     <w:p>
       <w:pPr>
@@ -357,18 +372,18 @@
           <w:rFonts w:ascii="Cambria" w:hAnsi="Cambria" w:cs="B Nazanin"/>
           <w:b/>
           <w:bCs/>
-          <w:sz w:val="24"/>
-          <w:szCs w:val="24"/>
-          <w:lang w:bidi="fa-IR"/>
-        </w:rPr>
-      </w:pPr>
-      <w:r>
-        <w:rPr>
-          <w:rFonts w:ascii="Cambria" w:hAnsi="Cambria" w:cs="B Nazanin"/>
-          <w:b/>
-          <w:bCs/>
-          <w:sz w:val="24"/>
-          <w:szCs w:val="24"/>
+          <w:sz w:val="28"/>
+          <w:szCs w:val="28"/>
+          <w:lang w:bidi="fa-IR"/>
+        </w:rPr>
+      </w:pPr>
+      <w:r>
+        <w:rPr>
+          <w:rFonts w:ascii="Cambria" w:hAnsi="Cambria" w:cs="B Nazanin"/>
+          <w:b/>
+          <w:bCs/>
+          <w:sz w:val="28"/>
+          <w:szCs w:val="28"/>
           <w:lang w:bidi="fa-IR"/>
         </w:rPr>
         <w:t>RAM</w:t>
@@ -380,49 +395,251 @@
         <w:bidi/>
         <w:jc w:val="both"/>
         <w:rPr>
-          <w:rFonts w:cs="B Nazanin"/>
-          <w:sz w:val="28"/>
-          <w:szCs w:val="28"/>
-          <w:rtl/>
-          <w:lang w:bidi="fa-IR"/>
-        </w:rPr>
-      </w:pPr>
-      <w:r>
-        <w:rPr>
-          <w:rFonts w:cs="B Nazanin" w:hint="cs"/>
-          <w:sz w:val="28"/>
-          <w:szCs w:val="28"/>
-          <w:rtl/>
-          <w:lang w:bidi="fa-IR"/>
-        </w:rPr>
-        <w:t>با داشتن خانه حافظه مورد نظر، می‌توان به اطلاعات آن دسترسی داشت و یا آن را تغییر داد.</w:t>
+          <w:rFonts w:ascii="Cambria" w:hAnsi="Cambria" w:cs="B Nazanin"/>
+          <w:sz w:val="28"/>
+          <w:szCs w:val="28"/>
+          <w:lang w:bidi="fa-IR"/>
+        </w:rPr>
+      </w:pPr>
+      <w:r>
+        <w:rPr>
+          <w:rFonts w:cs="B Nazanin" w:hint="cs"/>
+          <w:sz w:val="28"/>
+          <w:szCs w:val="28"/>
+          <w:rtl/>
+          <w:lang w:bidi="fa-IR"/>
+        </w:rPr>
+        <w:t xml:space="preserve">با داشتن </w:t>
+      </w:r>
+      <w:r>
+        <w:rPr>
+          <w:rFonts w:cs="B Nazanin" w:hint="cs"/>
+          <w:sz w:val="28"/>
+          <w:szCs w:val="28"/>
+          <w:rtl/>
+          <w:lang w:bidi="fa-IR"/>
+        </w:rPr>
+        <w:t xml:space="preserve">آدرس </w:t>
+      </w:r>
+      <w:r>
+        <w:rPr>
+          <w:rFonts w:cs="B Nazanin" w:hint="cs"/>
+          <w:sz w:val="28"/>
+          <w:szCs w:val="28"/>
+          <w:rtl/>
+          <w:lang w:bidi="fa-IR"/>
+        </w:rPr>
+        <w:t>حافظه مورد نظر، می‌توان</w:t>
+      </w:r>
+      <w:r>
+        <w:rPr>
+          <w:rFonts w:cs="B Nazanin" w:hint="cs"/>
+          <w:sz w:val="28"/>
+          <w:szCs w:val="28"/>
+          <w:rtl/>
+          <w:lang w:bidi="fa-IR"/>
+        </w:rPr>
+        <w:t xml:space="preserve"> با توجه به </w:t>
+      </w:r>
+      <w:r>
+        <w:rPr>
+          <w:rFonts w:ascii="Cambria" w:hAnsi="Cambria" w:cs="B Nazanin"/>
+          <w:sz w:val="28"/>
+          <w:szCs w:val="28"/>
+          <w:lang w:bidi="fa-IR"/>
+        </w:rPr>
+        <w:t>command</w:t>
+      </w:r>
+      <w:r>
+        <w:rPr>
+          <w:rFonts w:ascii="Cambria" w:hAnsi="Cambria" w:cs="B Nazanin" w:hint="cs"/>
+          <w:sz w:val="28"/>
+          <w:szCs w:val="28"/>
+          <w:rtl/>
+          <w:lang w:bidi="fa-IR"/>
+        </w:rPr>
+        <w:t>های داده شده (</w:t>
+      </w:r>
+      <w:r>
+        <w:rPr>
+          <w:rFonts w:ascii="Cambria" w:hAnsi="Cambria" w:cs="B Nazanin"/>
+          <w:sz w:val="28"/>
+          <w:szCs w:val="28"/>
+          <w:lang w:bidi="fa-IR"/>
+        </w:rPr>
+        <w:t>WR</w:t>
+      </w:r>
+      <w:r>
+        <w:rPr>
+          <w:rFonts w:ascii="Cambria" w:hAnsi="Cambria" w:cs="B Nazanin" w:hint="cs"/>
+          <w:sz w:val="28"/>
+          <w:szCs w:val="28"/>
+          <w:rtl/>
+          <w:lang w:bidi="fa-IR"/>
+        </w:rPr>
+        <w:t xml:space="preserve"> و </w:t>
+      </w:r>
+      <w:r>
+        <w:rPr>
+          <w:rFonts w:ascii="Cambria" w:hAnsi="Cambria" w:cs="B Nazanin"/>
+          <w:sz w:val="28"/>
+          <w:szCs w:val="28"/>
+          <w:lang w:bidi="fa-IR"/>
+        </w:rPr>
+        <w:t>RD</w:t>
+      </w:r>
+      <w:r>
+        <w:rPr>
+          <w:rFonts w:ascii="Cambria" w:hAnsi="Cambria" w:cs="B Nazanin" w:hint="cs"/>
+          <w:sz w:val="28"/>
+          <w:szCs w:val="28"/>
+          <w:rtl/>
+          <w:lang w:bidi="fa-IR"/>
+        </w:rPr>
+        <w:t>)</w:t>
+      </w:r>
+      <w:r>
+        <w:rPr>
+          <w:rFonts w:cs="B Nazanin" w:hint="cs"/>
+          <w:sz w:val="28"/>
+          <w:szCs w:val="28"/>
+          <w:rtl/>
+          <w:lang w:bidi="fa-IR"/>
+        </w:rPr>
+        <w:t xml:space="preserve"> به اطلاعات آن دسترسی داشت </w:t>
+      </w:r>
+      <w:r>
+        <w:rPr>
+          <w:rFonts w:cs="B Nazanin" w:hint="cs"/>
+          <w:sz w:val="28"/>
+          <w:szCs w:val="28"/>
+          <w:rtl/>
+          <w:lang w:bidi="fa-IR"/>
+        </w:rPr>
+        <w:t>(</w:t>
+      </w:r>
+      <w:r>
+        <w:rPr>
+          <w:rFonts w:ascii="Cambria" w:hAnsi="Cambria" w:cs="B Nazanin"/>
+          <w:sz w:val="28"/>
+          <w:szCs w:val="28"/>
+          <w:lang w:bidi="fa-IR"/>
+        </w:rPr>
+        <w:t>read</w:t>
+      </w:r>
+      <w:r>
+        <w:rPr>
+          <w:rFonts w:ascii="Cambria" w:hAnsi="Cambria" w:cs="B Nazanin" w:hint="cs"/>
+          <w:sz w:val="28"/>
+          <w:szCs w:val="28"/>
+          <w:rtl/>
+          <w:lang w:bidi="fa-IR"/>
+        </w:rPr>
+        <w:t xml:space="preserve">) </w:t>
+      </w:r>
+      <w:r>
+        <w:rPr>
+          <w:rFonts w:cs="B Nazanin" w:hint="cs"/>
+          <w:sz w:val="28"/>
+          <w:szCs w:val="28"/>
+          <w:rtl/>
+          <w:lang w:bidi="fa-IR"/>
+        </w:rPr>
+        <w:t>و یا آن را تغییر داد</w:t>
+      </w:r>
+      <w:r>
+        <w:rPr>
+          <w:rFonts w:cs="B Nazanin" w:hint="cs"/>
+          <w:sz w:val="28"/>
+          <w:szCs w:val="28"/>
+          <w:rtl/>
+          <w:lang w:bidi="fa-IR"/>
+        </w:rPr>
+        <w:t xml:space="preserve"> (</w:t>
+      </w:r>
+      <w:r>
+        <w:rPr>
+          <w:rFonts w:ascii="Cambria" w:hAnsi="Cambria" w:cs="B Nazanin"/>
+          <w:sz w:val="28"/>
+          <w:szCs w:val="28"/>
+          <w:lang w:bidi="fa-IR"/>
+        </w:rPr>
+        <w:t>write</w:t>
+      </w:r>
+      <w:r>
+        <w:rPr>
+          <w:rFonts w:cs="B Nazanin" w:hint="cs"/>
+          <w:sz w:val="28"/>
+          <w:szCs w:val="28"/>
+          <w:rtl/>
+          <w:lang w:bidi="fa-IR"/>
+        </w:rPr>
+        <w:t>)</w:t>
+      </w:r>
+      <w:r>
+        <w:rPr>
+          <w:rFonts w:cs="B Nazanin" w:hint="cs"/>
+          <w:sz w:val="28"/>
+          <w:szCs w:val="28"/>
+          <w:rtl/>
+          <w:lang w:bidi="fa-IR"/>
+        </w:rPr>
+        <w:t>.</w:t>
+      </w:r>
+      <w:r>
+        <w:rPr>
+          <w:rFonts w:cs="B Nazanin" w:hint="cs"/>
+          <w:sz w:val="28"/>
+          <w:szCs w:val="28"/>
+          <w:rtl/>
+          <w:lang w:bidi="fa-IR"/>
+        </w:rPr>
+        <w:t xml:space="preserve"> دلیل اینکه کامند ۲ بیتی است و نه یک بیتی، در این است که حالت </w:t>
+      </w:r>
+      <w:r>
+        <w:rPr>
+          <w:rFonts w:ascii="Cambria" w:hAnsi="Cambria" w:cs="B Nazanin"/>
+          <w:sz w:val="28"/>
+          <w:szCs w:val="28"/>
+          <w:lang w:bidi="fa-IR"/>
+        </w:rPr>
+        <w:t>do nothing</w:t>
+      </w:r>
+      <w:r>
+        <w:rPr>
+          <w:rFonts w:ascii="Cambria" w:hAnsi="Cambria" w:cs="B Nazanin" w:hint="cs"/>
+          <w:sz w:val="28"/>
+          <w:szCs w:val="28"/>
+          <w:rtl/>
+          <w:lang w:bidi="fa-IR"/>
+        </w:rPr>
+        <w:t xml:space="preserve"> (۰۰) را هم پوشش دهیم. باید توجه داشت که حالت‌ ۱۱ قابل قبول نیست.</w:t>
       </w:r>
     </w:p>
     <w:p>
       <w:pPr>
-        <w:pStyle w:val="ListParagraph"/>
         <w:bidi/>
-        <w:jc w:val="both"/>
-        <w:rPr>
-          <w:rFonts w:cs="B Nazanin"/>
-          <w:sz w:val="28"/>
-          <w:szCs w:val="28"/>
-          <w:lang w:bidi="fa-IR"/>
-        </w:rPr>
-      </w:pPr>
-      <w:r>
-        <w:rPr>
-          <w:rFonts w:cs="B Nazanin"/>
-          <w:sz w:val="28"/>
-          <w:szCs w:val="28"/>
+        <w:ind w:left="360"/>
+        <w:jc w:val="center"/>
+        <w:rPr>
+          <w:rFonts w:ascii="Cambria" w:hAnsi="Cambria" w:cs="B Nazanin"/>
+          <w:b/>
+          <w:bCs/>
+          <w:sz w:val="24"/>
+          <w:szCs w:val="24"/>
+          <w:lang w:bidi="fa-IR"/>
+        </w:rPr>
+      </w:pPr>
+      <w:r>
+        <w:rPr>
           <w:rtl/>
           <w:lang w:bidi="fa-IR"/>
         </w:rPr>
         <w:drawing>
-          <wp:inline distT="0" distB="0" distL="0" distR="0" wp14:anchorId="54CF26D3" wp14:editId="5C03035F">
-            <wp:extent cx="4197566" cy="2190863"/>
-            <wp:effectExtent l="0" t="0" r="0" b="0"/>
-            <wp:docPr id="1" name="Picture 1"/>
+          <wp:inline distT="0" distB="0" distL="0" distR="0" wp14:anchorId="40E65997" wp14:editId="4CC808E5">
+            <wp:extent cx="4585855" cy="3913193"/>
+            <wp:effectExtent l="0" t="0" r="5715" b="0"/>
+            <wp:docPr id="2" name="Picture 2"/>
             <wp:cNvGraphicFramePr>
               <a:graphicFrameLocks xmlns:a="http://schemas.openxmlformats.org/drawingml/2006/main" noChangeAspect="1"/>
             </wp:cNvGraphicFramePr>
@@ -442,7 +659,7 @@
                   <pic:spPr>
                     <a:xfrm>
                       <a:off x="0" y="0"/>
-                      <a:ext cx="4197566" cy="2190863"/>
+                      <a:ext cx="4608531" cy="3932542"/>
                     </a:xfrm>
                     <a:prstGeom prst="rect">
                       <a:avLst/>
@@ -478,10 +695,11 @@
           <w:rFonts w:ascii="Cambria" w:hAnsi="Cambria" w:cs="B Nazanin"/>
           <w:b/>
           <w:bCs/>
-          <w:sz w:val="24"/>
-          <w:szCs w:val="24"/>
-          <w:lang w:bidi="fa-IR"/>
-        </w:rPr>
+          <w:sz w:val="28"/>
+          <w:szCs w:val="28"/>
+          <w:lang w:bidi="fa-IR"/>
+        </w:rPr>
+        <w:lastRenderedPageBreak/>
         <w:t>Dual Port RAM</w:t>
       </w:r>
     </w:p>
@@ -491,10 +709,9 @@
         <w:bidi/>
         <w:jc w:val="both"/>
         <w:rPr>
-          <w:rFonts w:cs="B Nazanin" w:hint="cs"/>
-          <w:sz w:val="28"/>
-          <w:szCs w:val="28"/>
-          <w:rtl/>
+          <w:rFonts w:cs="B Nazanin"/>
+          <w:sz w:val="28"/>
+          <w:szCs w:val="28"/>
           <w:lang w:bidi="fa-IR"/>
         </w:rPr>
       </w:pPr>
@@ -521,8 +738,8 @@
       <w:r>
         <w:rPr>
           <w:rFonts w:ascii="Cambria" w:hAnsi="Cambria" w:cs="B Nazanin"/>
-          <w:sz w:val="24"/>
-          <w:szCs w:val="24"/>
+          <w:sz w:val="28"/>
+          <w:szCs w:val="28"/>
           <w:lang w:bidi="fa-IR"/>
         </w:rPr>
         <w:t>Single Port RAM</w:t>
@@ -530,12 +747,32 @@
       <w:r>
         <w:rPr>
           <w:rFonts w:cs="B Nazanin" w:hint="cs"/>
-          <w:sz w:val="28"/>
-          <w:szCs w:val="28"/>
-          <w:rtl/>
-          <w:lang w:bidi="fa-IR"/>
-        </w:rPr>
-        <w:t xml:space="preserve"> در این است که می</w:t>
+          <w:sz w:val="32"/>
+          <w:szCs w:val="32"/>
+          <w:rtl/>
+          <w:lang w:bidi="fa-IR"/>
+        </w:rPr>
+        <w:t xml:space="preserve"> </w:t>
+      </w:r>
+      <w:r>
+        <w:rPr>
+          <w:rFonts w:cs="B Nazanin" w:hint="cs"/>
+          <w:sz w:val="28"/>
+          <w:szCs w:val="28"/>
+          <w:rtl/>
+          <w:lang w:bidi="fa-IR"/>
+        </w:rPr>
+        <w:t xml:space="preserve">(مورد قبل) </w:t>
+      </w:r>
+      <w:r>
+        <w:rPr>
+          <w:rFonts w:cs="B Nazanin" w:hint="cs"/>
+          <w:sz w:val="28"/>
+          <w:szCs w:val="28"/>
+          <w:rtl/>
+          <w:lang w:bidi="fa-IR"/>
+        </w:rPr>
+        <w:t>در این است که می</w:t>
       </w:r>
       <w:r>
         <w:rPr>
@@ -565,13 +802,23 @@
           <w:rtl/>
           <w:lang w:bidi="fa-IR"/>
         </w:rPr>
-        <w:t xml:space="preserve"> در آن هم‌زمان هم </w:t>
-      </w:r>
-      <w:r>
-        <w:rPr>
-          <w:rFonts w:ascii="Cambria" w:hAnsi="Cambria" w:cs="B Nazanin"/>
-          <w:sz w:val="24"/>
-          <w:szCs w:val="24"/>
+        <w:t xml:space="preserve"> در آن هم‌زمان </w:t>
+      </w:r>
+      <w:r>
+        <w:rPr>
+          <w:rFonts w:cs="B Nazanin" w:hint="cs"/>
+          <w:sz w:val="28"/>
+          <w:szCs w:val="28"/>
+          <w:rtl/>
+          <w:lang w:bidi="fa-IR"/>
+        </w:rPr>
+        <w:t xml:space="preserve">در چند آدرس متفاوت </w:t>
+      </w:r>
+      <w:r>
+        <w:rPr>
+          <w:rFonts w:ascii="Cambria" w:hAnsi="Cambria" w:cs="B Nazanin"/>
+          <w:sz w:val="28"/>
+          <w:szCs w:val="28"/>
           <w:lang w:bidi="fa-IR"/>
         </w:rPr>
         <w:t>read</w:t>
@@ -579,8 +826,8 @@
       <w:r>
         <w:rPr>
           <w:rFonts w:cs="B Nazanin" w:hint="cs"/>
-          <w:sz w:val="24"/>
-          <w:szCs w:val="24"/>
+          <w:sz w:val="28"/>
+          <w:szCs w:val="28"/>
           <w:rtl/>
           <w:lang w:bidi="fa-IR"/>
         </w:rPr>
@@ -594,13 +841,33 @@
           <w:rtl/>
           <w:lang w:bidi="fa-IR"/>
         </w:rPr>
-        <w:t xml:space="preserve">و هم </w:t>
-      </w:r>
-      <w:r>
-        <w:rPr>
-          <w:rFonts w:ascii="Cambria" w:hAnsi="Cambria" w:cs="B Nazanin"/>
-          <w:sz w:val="24"/>
-          <w:szCs w:val="24"/>
+        <w:t xml:space="preserve">و </w:t>
+      </w:r>
+      <w:r>
+        <w:rPr>
+          <w:rFonts w:cs="B Nazanin" w:hint="cs"/>
+          <w:sz w:val="28"/>
+          <w:szCs w:val="28"/>
+          <w:rtl/>
+          <w:lang w:bidi="fa-IR"/>
+        </w:rPr>
+        <w:t>یا</w:t>
+      </w:r>
+      <w:r>
+        <w:rPr>
+          <w:rFonts w:cs="B Nazanin" w:hint="cs"/>
+          <w:sz w:val="28"/>
+          <w:szCs w:val="28"/>
+          <w:rtl/>
+          <w:lang w:bidi="fa-IR"/>
+        </w:rPr>
+        <w:t xml:space="preserve"> </w:t>
+      </w:r>
+      <w:r>
+        <w:rPr>
+          <w:rFonts w:ascii="Cambria" w:hAnsi="Cambria" w:cs="B Nazanin"/>
+          <w:sz w:val="28"/>
+          <w:szCs w:val="28"/>
           <w:lang w:bidi="fa-IR"/>
         </w:rPr>
         <w:t>write</w:t>
@@ -608,8 +875,8 @@
       <w:r>
         <w:rPr>
           <w:rFonts w:cs="B Nazanin" w:hint="cs"/>
-          <w:sz w:val="24"/>
-          <w:szCs w:val="24"/>
+          <w:sz w:val="28"/>
+          <w:szCs w:val="28"/>
           <w:rtl/>
           <w:lang w:bidi="fa-IR"/>
         </w:rPr>
@@ -649,8 +916,8 @@
           <w:rFonts w:ascii="Cambria" w:hAnsi="Cambria" w:cs="B Nazanin"/>
           <w:b/>
           <w:bCs/>
-          <w:sz w:val="24"/>
-          <w:szCs w:val="24"/>
+          <w:sz w:val="28"/>
+          <w:szCs w:val="28"/>
           <w:lang w:bidi="fa-IR"/>
         </w:rPr>
         <w:t>ROM</w:t>
@@ -662,10 +929,9 @@
         <w:bidi/>
         <w:jc w:val="both"/>
         <w:rPr>
-          <w:rFonts w:cs="B Nazanin" w:hint="cs"/>
-          <w:sz w:val="28"/>
-          <w:szCs w:val="28"/>
-          <w:rtl/>
+          <w:rFonts w:cs="B Nazanin"/>
+          <w:sz w:val="28"/>
+          <w:szCs w:val="28"/>
           <w:lang w:bidi="fa-IR"/>
         </w:rPr>
       </w:pPr>
@@ -678,6 +944,55 @@
           <w:lang w:bidi="fa-IR"/>
         </w:rPr>
         <w:t xml:space="preserve">همانطور که از اسم آن پیداست، تنها می‌توان یکبار در آن </w:t>
+      </w:r>
+      <w:r>
+        <w:rPr>
+          <w:rFonts w:ascii="Cambria" w:hAnsi="Cambria" w:cs="B Nazanin"/>
+          <w:sz w:val="28"/>
+          <w:szCs w:val="28"/>
+          <w:lang w:bidi="fa-IR"/>
+        </w:rPr>
+        <w:t>write</w:t>
+      </w:r>
+      <w:r>
+        <w:rPr>
+          <w:rFonts w:cs="B Nazanin" w:hint="cs"/>
+          <w:sz w:val="28"/>
+          <w:szCs w:val="28"/>
+          <w:rtl/>
+          <w:lang w:bidi="fa-IR"/>
+        </w:rPr>
+        <w:t xml:space="preserve"> </w:t>
+      </w:r>
+      <w:r>
+        <w:rPr>
+          <w:rFonts w:cs="B Nazanin" w:hint="cs"/>
+          <w:sz w:val="28"/>
+          <w:szCs w:val="28"/>
+          <w:rtl/>
+          <w:lang w:bidi="fa-IR"/>
+        </w:rPr>
+        <w:t xml:space="preserve">کرد و </w:t>
+      </w:r>
+      <w:r>
+        <w:rPr>
+          <w:rFonts w:cs="B Nazanin" w:hint="cs"/>
+          <w:sz w:val="28"/>
+          <w:szCs w:val="28"/>
+          <w:rtl/>
+          <w:lang w:bidi="fa-IR"/>
+        </w:rPr>
+        <w:t>دیتاهای داخل آن غیرقابل تغییر است</w:t>
+      </w:r>
+      <w:r>
+        <w:rPr>
+          <w:rFonts w:cs="B Nazanin" w:hint="cs"/>
+          <w:sz w:val="28"/>
+          <w:szCs w:val="28"/>
+          <w:rtl/>
+          <w:lang w:bidi="fa-IR"/>
+        </w:rPr>
+        <w:t xml:space="preserve">. تفاوت پیاده‌سازی آن با </w:t>
       </w:r>
       <w:r>
         <w:rPr>
@@ -686,7 +1001,7 @@
           <w:szCs w:val="24"/>
           <w:lang w:bidi="fa-IR"/>
         </w:rPr>
-        <w:t>write</w:t>
+        <w:t>RAM</w:t>
       </w:r>
       <w:r>
         <w:rPr>
@@ -706,27 +1021,7 @@
           <w:rtl/>
           <w:lang w:bidi="fa-IR"/>
         </w:rPr>
-        <w:t xml:space="preserve">کرد و </w:t>
-      </w:r>
-      <w:r>
-        <w:rPr>
-          <w:rFonts w:cs="B Nazanin" w:hint="cs"/>
-          <w:sz w:val="28"/>
-          <w:szCs w:val="28"/>
-          <w:rtl/>
-          <w:lang w:bidi="fa-IR"/>
-        </w:rPr>
-        <w:t>دیتاهای داخل آن غیرقابل تغییر است</w:t>
-      </w:r>
-      <w:r>
-        <w:rPr>
-          <w:rFonts w:cs="B Nazanin" w:hint="cs"/>
-          <w:sz w:val="28"/>
-          <w:szCs w:val="28"/>
-          <w:rtl/>
-          <w:lang w:bidi="fa-IR"/>
-        </w:rPr>
-        <w:t xml:space="preserve">. تفاوت پیاده‌سازی آن با </w:t>
+        <w:t xml:space="preserve">در این است که ورودی </w:t>
       </w:r>
       <w:r>
         <w:rPr>
@@ -735,7 +1030,7 @@
           <w:szCs w:val="24"/>
           <w:lang w:bidi="fa-IR"/>
         </w:rPr>
-        <w:t>RAM</w:t>
+        <w:t>WR</w:t>
       </w:r>
       <w:r>
         <w:rPr>
@@ -755,37 +1050,104 @@
           <w:rtl/>
           <w:lang w:bidi="fa-IR"/>
         </w:rPr>
-        <w:t xml:space="preserve">در این است که ورودی </w:t>
-      </w:r>
-      <w:r>
-        <w:rPr>
-          <w:rFonts w:ascii="Cambria" w:hAnsi="Cambria" w:cs="B Nazanin"/>
-          <w:sz w:val="24"/>
-          <w:szCs w:val="24"/>
-          <w:lang w:bidi="fa-IR"/>
-        </w:rPr>
-        <w:t>WR</w:t>
-      </w:r>
-      <w:r>
-        <w:rPr>
-          <w:rFonts w:cs="B Nazanin" w:hint="cs"/>
-          <w:sz w:val="24"/>
-          <w:szCs w:val="24"/>
-          <w:rtl/>
-          <w:lang w:bidi="fa-IR"/>
-        </w:rPr>
-        <w:t xml:space="preserve"> </w:t>
-      </w:r>
-      <w:r>
-        <w:rPr>
-          <w:rFonts w:cs="B Nazanin" w:hint="cs"/>
-          <w:sz w:val="28"/>
-          <w:szCs w:val="28"/>
-          <w:rtl/>
-          <w:lang w:bidi="fa-IR"/>
-        </w:rPr>
         <w:t>نخواهد داشت.</w:t>
       </w:r>
+    </w:p>
+    <w:p>
+      <w:pPr>
+        <w:pStyle w:val="ListParagraph"/>
+        <w:bidi/>
+        <w:rPr>
+          <w:rFonts w:cs="B Nazanin"/>
+          <w:sz w:val="28"/>
+          <w:szCs w:val="28"/>
+          <w:rtl/>
+          <w:lang w:bidi="fa-IR"/>
+        </w:rPr>
+      </w:pPr>
+      <w:r>
+        <w:rPr>
+          <w:noProof/>
+        </w:rPr>
+        <w:drawing>
+          <wp:inline distT="0" distB="0" distL="0" distR="0" wp14:anchorId="7A4649E1" wp14:editId="5C0E0E6C">
+            <wp:extent cx="5943600" cy="6003290"/>
+            <wp:effectExtent l="0" t="0" r="0" b="0"/>
+            <wp:docPr id="3" name="Picture 3" descr="Read Only Memory | Digital Circuits 5: Memories | Adafruit Learning System"/>
+            <wp:cNvGraphicFramePr>
+              <a:graphicFrameLocks xmlns:a="http://schemas.openxmlformats.org/drawingml/2006/main" noChangeAspect="1"/>
+            </wp:cNvGraphicFramePr>
+            <a:graphic xmlns:a="http://schemas.openxmlformats.org/drawingml/2006/main">
+              <a:graphicData uri="http://schemas.openxmlformats.org/drawingml/2006/picture">
+                <pic:pic xmlns:pic="http://schemas.openxmlformats.org/drawingml/2006/picture">
+                  <pic:nvPicPr>
+                    <pic:cNvPr id="0" name="Picture 1" descr="Read Only Memory | Digital Circuits 5: Memories | Adafruit Learning System"/>
+                    <pic:cNvPicPr>
+                      <a:picLocks noChangeAspect="1" noChangeArrowheads="1"/>
+                    </pic:cNvPicPr>
+                  </pic:nvPicPr>
+                  <pic:blipFill>
+                    <a:blip r:embed="rId8">
+                      <a:extLst>
+                        <a:ext uri="{28A0092B-C50C-407E-A947-70E740481C1C}">
+                          <a14:useLocalDpi xmlns:a14="http://schemas.microsoft.com/office/drawing/2010/main" val="0"/>
+                        </a:ext>
+                      </a:extLst>
+                    </a:blip>
+                    <a:srcRect/>
+                    <a:stretch>
+                      <a:fillRect/>
+                    </a:stretch>
+                  </pic:blipFill>
+                  <pic:spPr bwMode="auto">
+                    <a:xfrm>
+                      <a:off x="0" y="0"/>
+                      <a:ext cx="5943600" cy="6003290"/>
+                    </a:xfrm>
+                    <a:prstGeom prst="rect">
+                      <a:avLst/>
+                    </a:prstGeom>
+                    <a:noFill/>
+                    <a:ln>
+                      <a:noFill/>
+                    </a:ln>
+                  </pic:spPr>
+                </pic:pic>
+              </a:graphicData>
+            </a:graphic>
+          </wp:inline>
+        </w:drawing>
+      </w:r>
+    </w:p>
+    <w:p>
+      <w:pPr>
+        <w:pStyle w:val="ListParagraph"/>
+        <w:bidi/>
+        <w:jc w:val="both"/>
+        <w:rPr>
+          <w:rFonts w:ascii="Cambria" w:hAnsi="Cambria" w:cs="B Nazanin"/>
+          <w:b/>
+          <w:bCs/>
+          <w:sz w:val="28"/>
+          <w:szCs w:val="28"/>
+          <w:lang w:bidi="fa-IR"/>
+        </w:rPr>
+      </w:pPr>
+    </w:p>
+    <w:p>
+      <w:pPr>
+        <w:pStyle w:val="ListParagraph"/>
+        <w:bidi/>
+        <w:jc w:val="both"/>
+        <w:rPr>
+          <w:rFonts w:ascii="Cambria" w:hAnsi="Cambria" w:cs="B Nazanin"/>
+          <w:b/>
+          <w:bCs/>
+          <w:sz w:val="28"/>
+          <w:szCs w:val="28"/>
+          <w:lang w:bidi="fa-IR"/>
+        </w:rPr>
+      </w:pPr>
     </w:p>
     <w:p>
       <w:pPr>
@@ -810,10 +1172,11 @@
           <w:rFonts w:ascii="Cambria" w:hAnsi="Cambria" w:cs="B Nazanin"/>
           <w:b/>
           <w:bCs/>
-          <w:sz w:val="24"/>
-          <w:szCs w:val="24"/>
-          <w:lang w:bidi="fa-IR"/>
-        </w:rPr>
+          <w:sz w:val="28"/>
+          <w:szCs w:val="28"/>
+          <w:lang w:bidi="fa-IR"/>
+        </w:rPr>
+        <w:lastRenderedPageBreak/>
         <w:t>CAM</w:t>
       </w:r>
     </w:p>
@@ -823,10 +1186,9 @@
         <w:bidi/>
         <w:jc w:val="both"/>
         <w:rPr>
-          <w:rFonts w:cs="B Nazanin" w:hint="cs"/>
-          <w:sz w:val="28"/>
-          <w:szCs w:val="28"/>
-          <w:rtl/>
+          <w:rFonts w:cs="B Nazanin"/>
+          <w:sz w:val="28"/>
+          <w:szCs w:val="28"/>
           <w:lang w:bidi="fa-IR"/>
         </w:rPr>
       </w:pPr>
@@ -853,8 +1215,8 @@
       <w:r>
         <w:rPr>
           <w:rFonts w:ascii="Cambria" w:hAnsi="Cambria" w:cs="B Nazanin"/>
-          <w:sz w:val="24"/>
-          <w:szCs w:val="24"/>
+          <w:sz w:val="28"/>
+          <w:szCs w:val="28"/>
           <w:lang w:bidi="fa-IR"/>
         </w:rPr>
         <w:t>CAM</w:t>
@@ -872,8 +1234,8 @@
       <w:r>
         <w:rPr>
           <w:rFonts w:ascii="Cambria" w:hAnsi="Cambria" w:cs="B Nazanin"/>
-          <w:sz w:val="24"/>
-          <w:szCs w:val="24"/>
+          <w:sz w:val="28"/>
+          <w:szCs w:val="28"/>
           <w:lang w:bidi="fa-IR"/>
         </w:rPr>
         <w:t>word</w:t>
@@ -881,8 +1243,8 @@
       <w:r>
         <w:rPr>
           <w:rFonts w:cs="B Nazanin" w:hint="cs"/>
-          <w:sz w:val="24"/>
-          <w:szCs w:val="24"/>
+          <w:sz w:val="28"/>
+          <w:szCs w:val="28"/>
           <w:rtl/>
           <w:lang w:bidi="fa-IR"/>
         </w:rPr>
@@ -901,8 +1263,8 @@
       <w:r>
         <w:rPr>
           <w:rFonts w:ascii="Cambria" w:hAnsi="Cambria" w:cs="B Nazanin"/>
-          <w:sz w:val="24"/>
-          <w:szCs w:val="24"/>
+          <w:sz w:val="28"/>
+          <w:szCs w:val="28"/>
           <w:lang w:bidi="fa-IR"/>
         </w:rPr>
         <w:t>XOR</w:t>
@@ -930,8 +1292,8 @@
       <w:r>
         <w:rPr>
           <w:rFonts w:ascii="Cambria" w:hAnsi="Cambria" w:cs="B Nazanin"/>
-          <w:sz w:val="24"/>
-          <w:szCs w:val="24"/>
+          <w:sz w:val="28"/>
+          <w:szCs w:val="28"/>
           <w:lang w:bidi="fa-IR"/>
         </w:rPr>
         <w:t>hit</w:t>
@@ -939,8 +1301,8 @@
       <w:r>
         <w:rPr>
           <w:rFonts w:cs="B Nazanin" w:hint="cs"/>
-          <w:sz w:val="24"/>
-          <w:szCs w:val="24"/>
+          <w:sz w:val="28"/>
+          <w:szCs w:val="28"/>
           <w:rtl/>
           <w:lang w:bidi="fa-IR"/>
         </w:rPr>
@@ -959,8 +1321,8 @@
       <w:r>
         <w:rPr>
           <w:rFonts w:ascii="Cambria" w:hAnsi="Cambria" w:cs="B Nazanin"/>
-          <w:sz w:val="24"/>
-          <w:szCs w:val="24"/>
+          <w:sz w:val="28"/>
+          <w:szCs w:val="28"/>
           <w:lang w:bidi="fa-IR"/>
         </w:rPr>
         <w:t>match</w:t>
@@ -968,8 +1330,8 @@
       <w:r>
         <w:rPr>
           <w:rFonts w:cs="B Nazanin" w:hint="cs"/>
-          <w:sz w:val="24"/>
-          <w:szCs w:val="24"/>
+          <w:sz w:val="28"/>
+          <w:szCs w:val="28"/>
           <w:rtl/>
           <w:lang w:bidi="fa-IR"/>
         </w:rPr>
@@ -984,10 +1346,130 @@
           <w:lang w:bidi="fa-IR"/>
         </w:rPr>
         <w:t>برابر با ۱ خواهد شد.</w:t>
+      </w:r>
+    </w:p>
+    <w:p>
+      <w:pPr>
+        <w:pStyle w:val="ListParagraph"/>
+        <w:bidi/>
+        <w:jc w:val="both"/>
+        <w:rPr>
+          <w:rFonts w:ascii="Cambria" w:hAnsi="Cambria" w:cs="B Nazanin" w:hint="cs"/>
+          <w:sz w:val="28"/>
+          <w:szCs w:val="28"/>
+          <w:rtl/>
+          <w:lang w:bidi="fa-IR"/>
+        </w:rPr>
+      </w:pPr>
+      <w:r>
+        <w:rPr>
+          <w:rFonts w:cs="B Nazanin" w:hint="cs"/>
+          <w:sz w:val="28"/>
+          <w:szCs w:val="28"/>
+          <w:rtl/>
+          <w:lang w:bidi="fa-IR"/>
+        </w:rPr>
+        <w:t xml:space="preserve">به دلیل استفاده بالا از گیت </w:t>
+      </w:r>
+      <w:r>
+        <w:rPr>
+          <w:rFonts w:ascii="Cambria" w:hAnsi="Cambria" w:cs="B Nazanin"/>
+          <w:sz w:val="28"/>
+          <w:szCs w:val="28"/>
+          <w:lang w:bidi="fa-IR"/>
+        </w:rPr>
+        <w:t>XOR</w:t>
+      </w:r>
+      <w:r>
+        <w:rPr>
+          <w:rFonts w:ascii="Cambria" w:hAnsi="Cambria" w:cs="B Nazanin" w:hint="cs"/>
+          <w:sz w:val="28"/>
+          <w:szCs w:val="28"/>
+          <w:rtl/>
+          <w:lang w:bidi="fa-IR"/>
+        </w:rPr>
+        <w:t xml:space="preserve">، هزینه و توان این مموری بالاست و در کامپیوترها کمتر استفاده می‌شود (کاربرد آن در </w:t>
+      </w:r>
+      <w:r>
+        <w:rPr>
+          <w:rFonts w:ascii="Cambria" w:hAnsi="Cambria" w:cs="B Nazanin"/>
+          <w:sz w:val="28"/>
+          <w:szCs w:val="28"/>
+          <w:lang w:bidi="fa-IR"/>
+        </w:rPr>
+        <w:t>database management</w:t>
+      </w:r>
+      <w:r>
+        <w:rPr>
+          <w:rFonts w:ascii="Cambria" w:hAnsi="Cambria" w:cs="B Nazanin" w:hint="cs"/>
+          <w:sz w:val="28"/>
+          <w:szCs w:val="28"/>
+          <w:rtl/>
+          <w:lang w:bidi="fa-IR"/>
+        </w:rPr>
+        <w:t xml:space="preserve"> است).</w:t>
+      </w:r>
+    </w:p>
+    <w:p>
+      <w:pPr>
+        <w:pStyle w:val="ListParagraph"/>
+        <w:bidi/>
+        <w:jc w:val="center"/>
+        <w:rPr>
+          <w:rFonts w:cs="B Nazanin"/>
+          <w:sz w:val="28"/>
+          <w:szCs w:val="28"/>
+          <w:rtl/>
+          <w:lang w:bidi="fa-IR"/>
+        </w:rPr>
+      </w:pPr>
+      <w:r>
+        <w:rPr>
+          <w:rFonts w:cs="B Nazanin"/>
+          <w:sz w:val="28"/>
+          <w:szCs w:val="28"/>
+          <w:rtl/>
+          <w:lang w:bidi="fa-IR"/>
+        </w:rPr>
+        <w:drawing>
+          <wp:inline distT="0" distB="0" distL="0" distR="0" wp14:anchorId="7DF96709" wp14:editId="63F2C7EB">
+            <wp:extent cx="5791498" cy="4267419"/>
+            <wp:effectExtent l="0" t="0" r="0" b="0"/>
+            <wp:docPr id="1" name="Picture 1"/>
+            <wp:cNvGraphicFramePr>
+              <a:graphicFrameLocks xmlns:a="http://schemas.openxmlformats.org/drawingml/2006/main" noChangeAspect="1"/>
+            </wp:cNvGraphicFramePr>
+            <a:graphic xmlns:a="http://schemas.openxmlformats.org/drawingml/2006/main">
+              <a:graphicData uri="http://schemas.openxmlformats.org/drawingml/2006/picture">
+                <pic:pic xmlns:pic="http://schemas.openxmlformats.org/drawingml/2006/picture">
+                  <pic:nvPicPr>
+                    <pic:cNvPr id="1" name=""/>
+                    <pic:cNvPicPr/>
+                  </pic:nvPicPr>
+                  <pic:blipFill>
+                    <a:blip r:embed="rId9"/>
+                    <a:stretch>
+                      <a:fillRect/>
+                    </a:stretch>
+                  </pic:blipFill>
+                  <pic:spPr>
+                    <a:xfrm>
+                      <a:off x="0" y="0"/>
+                      <a:ext cx="5791498" cy="4267419"/>
+                    </a:xfrm>
+                    <a:prstGeom prst="rect">
+                      <a:avLst/>
+                    </a:prstGeom>
+                  </pic:spPr>
+                </pic:pic>
+              </a:graphicData>
+            </a:graphic>
+          </wp:inline>
+        </w:drawing>
       </w:r>
     </w:p>
     <w:sectPr>
-      <w:footerReference w:type="default" r:id="rId8"/>
+      <w:footerReference w:type="default" r:id="rId10"/>
       <w:pgSz w:w="12240" w:h="15840"/>
       <w:pgMar w:top="1440" w:right="1440" w:bottom="1440" w:left="1440" w:header="720" w:footer="720" w:gutter="0"/>
       <w:pgBorders w:offsetFrom="page">
@@ -1766,6 +2248,7 @@
   <w:style w:type="character" w:default="1" w:styleId="DefaultParagraphFont">
     <w:name w:val="Default Paragraph Font"/>
     <w:uiPriority w:val="1"/>
+    <w:semiHidden/>
     <w:unhideWhenUsed/>
   </w:style>
   <w:style w:type="table" w:default="1" w:styleId="TableNormal">

</xml_diff>